<commit_message>
Updated document link from JMdA
Updated missing document link.
</commit_message>
<xml_diff>
--- a/Privacy Cookbook for Business Processes.docx
+++ b/Privacy Cookbook for Business Processes.docx
@@ -60,14 +60,7 @@
         <w:rPr>
           <w:sz w:val="40"/>
         </w:rPr>
-        <w:t>”9E-10</w:t>
-      </w:r>
-      <w:proofErr w:type="gramStart"/>
-      <w:r>
-        <w:rPr>
-          <w:sz w:val="40"/>
-        </w:rPr>
-        <w:t>”</w:t>
+        <w:t>”9E-10”</w:t>
       </w:r>
       <w:r>
         <w:rPr>
@@ -87,7 +80,6 @@
         </w:rPr>
         <w:t>–</w:t>
       </w:r>
-      <w:proofErr w:type="gramEnd"/>
       <w:r>
         <w:rPr>
           <w:sz w:val="40"/>
@@ -111,8 +103,6 @@
       </w:r>
     </w:p>
     <w:p>
-      <w:bookmarkStart w:id="0" w:name="_GoBack"/>
-      <w:bookmarkEnd w:id="0"/>
       <w:r>
         <w:t>Begun</w:t>
       </w:r>
@@ -129,13 +119,8 @@
         <w:t>Grete</w:t>
       </w:r>
       <w:r>
-        <w:t xml:space="preserve"> – feel free to </w:t>
-      </w:r>
-      <w:proofErr w:type="gramStart"/>
-      <w:r>
-        <w:t>participate !!!</w:t>
-      </w:r>
-      <w:proofErr w:type="gramEnd"/>
+        <w:t xml:space="preserve"> – feel free to participate !!!</w:t>
+      </w:r>
     </w:p>
     <w:p>
       <w:r>
@@ -190,50 +175,50 @@
       <w:pPr>
         <w:pStyle w:val="berschrift1"/>
       </w:pPr>
-      <w:bookmarkStart w:id="1" w:name="_Toc400197694"/>
+      <w:bookmarkStart w:id="0" w:name="_Toc400197694"/>
       <w:r>
         <w:t>Motivation</w:t>
       </w:r>
+      <w:bookmarkEnd w:id="0"/>
+      <w:r>
+        <w:t xml:space="preserve"> </w:t>
+      </w:r>
+    </w:p>
+    <w:p>
+      <w:r>
+        <w:t>If you are in Business Process Modelling</w:t>
+      </w:r>
+      <w:r>
+        <w:t xml:space="preserve"> (BPM)</w:t>
+      </w:r>
+      <w:r>
+        <w:t xml:space="preserve">, you need to care about the privacy topics. </w:t>
+      </w:r>
+      <w:r>
+        <w:br/>
+      </w:r>
+      <w:r>
+        <w:t>Let’s start with the basic</w:t>
+      </w:r>
+      <w:r>
+        <w:t>s</w:t>
+      </w:r>
+      <w:r>
+        <w:t>.</w:t>
+      </w:r>
+    </w:p>
+    <w:p>
+      <w:pPr>
+        <w:pStyle w:val="berschrift2"/>
+      </w:pPr>
+      <w:bookmarkStart w:id="1" w:name="_Toc400197695"/>
+      <w:r>
+        <w:t>The 7 b</w:t>
+      </w:r>
+      <w:r>
+        <w:t>asic principles of privacy</w:t>
+      </w:r>
       <w:bookmarkEnd w:id="1"/>
-      <w:r>
-        <w:t xml:space="preserve"> </w:t>
-      </w:r>
-    </w:p>
-    <w:p>
-      <w:r>
-        <w:t>If you are in Business Process Modelling</w:t>
-      </w:r>
-      <w:r>
-        <w:t xml:space="preserve"> (BPM)</w:t>
-      </w:r>
-      <w:r>
-        <w:t xml:space="preserve">, you need to care about the privacy topics. </w:t>
-      </w:r>
-      <w:r>
-        <w:br/>
-      </w:r>
-      <w:r>
-        <w:t>Let’s start with the basic</w:t>
-      </w:r>
-      <w:r>
-        <w:t>s</w:t>
-      </w:r>
-      <w:r>
-        <w:t>.</w:t>
-      </w:r>
-    </w:p>
-    <w:p>
-      <w:pPr>
-        <w:pStyle w:val="berschrift2"/>
-      </w:pPr>
-      <w:bookmarkStart w:id="2" w:name="_Toc400197695"/>
-      <w:r>
-        <w:t>The 7 b</w:t>
-      </w:r>
-      <w:r>
-        <w:t>asic principles of privacy</w:t>
-      </w:r>
-      <w:bookmarkEnd w:id="2"/>
     </w:p>
     <w:p>
       <w:pPr>
@@ -323,11 +308,11 @@
       <w:pPr>
         <w:pStyle w:val="berschrift2"/>
       </w:pPr>
-      <w:bookmarkStart w:id="3" w:name="_Toc400197696"/>
+      <w:bookmarkStart w:id="2" w:name="_Toc400197696"/>
       <w:r>
         <w:t>Basic concepts of privacy</w:t>
       </w:r>
-      <w:bookmarkEnd w:id="3"/>
+      <w:bookmarkEnd w:id="2"/>
     </w:p>
     <w:p>
       <w:pPr>
@@ -429,56 +414,56 @@
       <w:pPr>
         <w:pStyle w:val="berschrift2"/>
       </w:pPr>
-      <w:bookmarkStart w:id="4" w:name="_Toc400197697"/>
+      <w:bookmarkStart w:id="3" w:name="_Toc400197697"/>
       <w:r>
         <w:t>Into</w:t>
       </w:r>
+      <w:bookmarkEnd w:id="3"/>
+      <w:r>
+        <w:t xml:space="preserve"> </w:t>
+      </w:r>
+    </w:p>
+    <w:p>
+      <w:r>
+        <w:t>As we consider privacy in IT systems, we have to deal with the basic principles of privacy.</w:t>
+      </w:r>
+      <w:r>
+        <w:t xml:space="preserve"> As to (3.) we have to embed privacy into design. As to (2) by default. That means that we have to consider privacy from the first step on. </w:t>
+      </w:r>
+    </w:p>
+    <w:p>
+      <w:r>
+        <w:t>Very often in software development in Year 2014 the software development process begins with an analysis of what</w:t>
+      </w:r>
+      <w:r>
+        <w:t xml:space="preserve"> is needed, an analysis of the Business P</w:t>
+      </w:r>
+      <w:r>
+        <w:t xml:space="preserve">rocess </w:t>
+      </w:r>
+      <w:r>
+        <w:t xml:space="preserve">(BP) </w:t>
+      </w:r>
+      <w:r>
+        <w:t xml:space="preserve">the software has to support. </w:t>
+      </w:r>
+    </w:p>
+    <w:p>
+      <w:r>
+        <w:t>So we are starting top-down here.</w:t>
+      </w:r>
+    </w:p>
+    <w:p>
+      <w:pPr>
+        <w:pStyle w:val="berschrift2"/>
+      </w:pPr>
+      <w:bookmarkStart w:id="4" w:name="_Ref400195950"/>
+      <w:bookmarkStart w:id="5" w:name="_Toc400197698"/>
+      <w:r>
+        <w:t>Basic real-world problems making privacy more difficult</w:t>
+      </w:r>
       <w:bookmarkEnd w:id="4"/>
-      <w:r>
-        <w:t xml:space="preserve"> </w:t>
-      </w:r>
-    </w:p>
-    <w:p>
-      <w:r>
-        <w:t>As we consider privacy in IT systems, we have to deal with the basic principles of privacy.</w:t>
-      </w:r>
-      <w:r>
-        <w:t xml:space="preserve"> As to (3.) we have to embed privacy into design. As to (2) by default. That means that we have to consider privacy from the first step on. </w:t>
-      </w:r>
-    </w:p>
-    <w:p>
-      <w:r>
-        <w:t>Very often in software development in Year 2014 the software development process begins with an analysis of what</w:t>
-      </w:r>
-      <w:r>
-        <w:t xml:space="preserve"> is needed, an analysis of the Business P</w:t>
-      </w:r>
-      <w:r>
-        <w:t xml:space="preserve">rocess </w:t>
-      </w:r>
-      <w:r>
-        <w:t xml:space="preserve">(BP) </w:t>
-      </w:r>
-      <w:r>
-        <w:t xml:space="preserve">the software has to support. </w:t>
-      </w:r>
-    </w:p>
-    <w:p>
-      <w:r>
-        <w:t>So we are starting top-down here.</w:t>
-      </w:r>
-    </w:p>
-    <w:p>
-      <w:pPr>
-        <w:pStyle w:val="berschrift2"/>
-      </w:pPr>
-      <w:bookmarkStart w:id="5" w:name="_Ref400195950"/>
-      <w:bookmarkStart w:id="6" w:name="_Toc400197698"/>
-      <w:r>
-        <w:t>Basic real-world problems making privacy more difficult</w:t>
-      </w:r>
       <w:bookmarkEnd w:id="5"/>
-      <w:bookmarkEnd w:id="6"/>
     </w:p>
     <w:p>
       <w:r>
@@ -541,11 +526,11 @@
       <w:pPr>
         <w:pStyle w:val="berschrift2"/>
       </w:pPr>
-      <w:bookmarkStart w:id="7" w:name="_Toc400197699"/>
+      <w:bookmarkStart w:id="6" w:name="_Toc400197699"/>
       <w:r>
         <w:t>The real world outside</w:t>
       </w:r>
-      <w:bookmarkEnd w:id="7"/>
+      <w:bookmarkEnd w:id="6"/>
     </w:p>
     <w:p>
       <w:r>
@@ -555,15 +540,7 @@
         <w:t xml:space="preserve">or compliance guidelines </w:t>
       </w:r>
       <w:r>
-        <w:t xml:space="preserve">almost every bigger company has. If you enter a fresh </w:t>
-      </w:r>
-      <w:proofErr w:type="spellStart"/>
-      <w:r>
-        <w:t>startup</w:t>
-      </w:r>
-      <w:proofErr w:type="spellEnd"/>
-      <w:r>
-        <w:t>, you should try to install a privacy guiding process as data protection guideline, combining everything.</w:t>
+        <w:t>almost every bigger company has. If you enter a fresh startup, you should try to install a privacy guiding process as data protection guideline, combining everything.</w:t>
       </w:r>
     </w:p>
     <w:p>
@@ -619,157 +596,133 @@
       <w:pPr>
         <w:pStyle w:val="berschrift1"/>
       </w:pPr>
-      <w:bookmarkStart w:id="8" w:name="_Toc400197700"/>
+      <w:bookmarkStart w:id="7" w:name="_Toc400197700"/>
       <w:r>
         <w:t>Borderline</w:t>
       </w:r>
       <w:r>
         <w:t>s</w:t>
       </w:r>
+      <w:bookmarkEnd w:id="7"/>
+    </w:p>
+    <w:p>
+      <w:pPr>
+        <w:pStyle w:val="berschrift2"/>
+      </w:pPr>
+      <w:bookmarkStart w:id="8" w:name="_Toc400197701"/>
+      <w:r>
+        <w:t>Topic borderline</w:t>
+      </w:r>
       <w:bookmarkEnd w:id="8"/>
     </w:p>
     <w:p>
+      <w:r>
+        <w:t xml:space="preserve">In this cookbook we do not want to care much about the engineering or solely </w:t>
+      </w:r>
+      <w:r>
+        <w:t>cryptographic</w:t>
+      </w:r>
+      <w:r>
+        <w:t xml:space="preserve"> perspective o</w:t>
+      </w:r>
+      <w:r>
+        <w:t xml:space="preserve">f privacy within applications. </w:t>
+      </w:r>
+      <w:r>
+        <w:t xml:space="preserve">That will be topic of another cookbook. </w:t>
+      </w:r>
+      <w:r>
+        <w:t>Nevertheless we will take every hint we get and assimilate it as good as we can.</w:t>
+      </w:r>
+    </w:p>
+    <w:p>
       <w:pPr>
         <w:pStyle w:val="berschrift2"/>
       </w:pPr>
-      <w:bookmarkStart w:id="9" w:name="_Toc400197701"/>
-      <w:r>
-        <w:t>Topic borderline</w:t>
+      <w:bookmarkStart w:id="9" w:name="_Toc400197702"/>
+      <w:r>
+        <w:t>Opinion borderline</w:t>
       </w:r>
       <w:bookmarkEnd w:id="9"/>
     </w:p>
     <w:p>
       <w:r>
-        <w:t xml:space="preserve">In this cookbook we do not want to care much about the engineering or solely </w:t>
-      </w:r>
-      <w:r>
-        <w:t>cryptographic</w:t>
-      </w:r>
-      <w:r>
-        <w:t xml:space="preserve"> perspective o</w:t>
-      </w:r>
-      <w:r>
-        <w:t xml:space="preserve">f privacy within applications. </w:t>
-      </w:r>
-      <w:r>
-        <w:t xml:space="preserve">That will be topic of another cookbook. </w:t>
-      </w:r>
-      <w:r>
-        <w:t>Nevertheless we will take every hint we get and assimilate it as good as we can.</w:t>
+        <w:t>Some of us have to make money out of the privacy business, my company too. So if I consider a document in the literature index to be more a “commercial”</w:t>
+      </w:r>
+      <w:r>
+        <w:t xml:space="preserve"> document - </w:t>
+      </w:r>
+      <w:r>
+        <w:t xml:space="preserve"> that </w:t>
+      </w:r>
+      <w:r>
+        <w:t xml:space="preserve">does </w:t>
+      </w:r>
+      <w:r>
+        <w:t xml:space="preserve">not </w:t>
+      </w:r>
+      <w:r>
+        <w:t xml:space="preserve">mean </w:t>
+      </w:r>
+      <w:r>
+        <w:t xml:space="preserve">I do not like it. </w:t>
+      </w:r>
+      <w:r>
+        <w:t>W</w:t>
+      </w:r>
+      <w:r>
+        <w:t>e will have documents from “hactiv</w:t>
+      </w:r>
+      <w:r>
+        <w:t xml:space="preserve">isim”, “science”, “engineering”, </w:t>
+      </w:r>
+      <w:r>
+        <w:t>“commerce”</w:t>
+      </w:r>
+      <w:r>
+        <w:t xml:space="preserve"> and “legal”</w:t>
+      </w:r>
+      <w:r>
+        <w:t xml:space="preserve"> sources</w:t>
+      </w:r>
+      <w:r>
+        <w:t xml:space="preserve">. That is what IPEN was </w:t>
+      </w:r>
+      <w:r>
+        <w:t>built</w:t>
+      </w:r>
+      <w:r>
+        <w:t xml:space="preserve"> for, to combine those </w:t>
+      </w:r>
+      <w:r>
+        <w:t>ideas</w:t>
+      </w:r>
+      <w:r>
+        <w:t>. I will not go out and evaluate one of them to be bad or good from my point of view as I have very good friends in each of the privacy flavors.</w:t>
       </w:r>
     </w:p>
     <w:p>
       <w:pPr>
         <w:pStyle w:val="berschrift2"/>
       </w:pPr>
-      <w:bookmarkStart w:id="10" w:name="_Toc400197702"/>
-      <w:r>
-        <w:t>Opinion borderline</w:t>
+      <w:bookmarkStart w:id="10" w:name="_Toc400197703"/>
+      <w:r>
+        <w:t>Cost and security borderline</w:t>
       </w:r>
       <w:bookmarkEnd w:id="10"/>
     </w:p>
     <w:p>
       <w:r>
-        <w:t>Some of us have to make money out of the privacy business, my company too. So if I consider a document in the literature index to be more a “commercial”</w:t>
-      </w:r>
-      <w:r>
-        <w:t xml:space="preserve"> document </w:t>
-      </w:r>
-      <w:proofErr w:type="gramStart"/>
-      <w:r>
-        <w:t xml:space="preserve">- </w:t>
-      </w:r>
-      <w:r>
-        <w:t xml:space="preserve"> that</w:t>
-      </w:r>
-      <w:proofErr w:type="gramEnd"/>
+        <w:t>I don’t know why, but I learned that companies usually do not want to show that they care about security or privacy, and want to keep their</w:t>
+      </w:r>
+      <w:r>
+        <w:t xml:space="preserve"> privacy enforcing</w:t>
+      </w:r>
       <w:r>
         <w:t xml:space="preserve"> </w:t>
       </w:r>
       <w:r>
-        <w:t xml:space="preserve">does </w:t>
-      </w:r>
-      <w:r>
-        <w:t xml:space="preserve">not </w:t>
-      </w:r>
-      <w:r>
-        <w:t xml:space="preserve">mean </w:t>
-      </w:r>
-      <w:r>
-        <w:t xml:space="preserve">I do not like it. </w:t>
-      </w:r>
-      <w:r>
-        <w:t>W</w:t>
-      </w:r>
-      <w:r>
-        <w:t>e will have documents from “</w:t>
-      </w:r>
-      <w:proofErr w:type="spellStart"/>
-      <w:r>
-        <w:t>hactiv</w:t>
-      </w:r>
-      <w:r>
-        <w:t>isim</w:t>
-      </w:r>
-      <w:proofErr w:type="spellEnd"/>
-      <w:r>
-        <w:t xml:space="preserve">”, “science”, “engineering”, </w:t>
-      </w:r>
-      <w:r>
-        <w:t>“commerce”</w:t>
-      </w:r>
-      <w:r>
-        <w:t xml:space="preserve"> and “legal”</w:t>
-      </w:r>
-      <w:r>
-        <w:t xml:space="preserve"> sources</w:t>
-      </w:r>
-      <w:r>
-        <w:t xml:space="preserve">. That is what IPEN was </w:t>
-      </w:r>
-      <w:r>
-        <w:t>built</w:t>
-      </w:r>
-      <w:r>
-        <w:t xml:space="preserve"> for, to combine those </w:t>
-      </w:r>
-      <w:r>
-        <w:t>ideas</w:t>
-      </w:r>
-      <w:r>
-        <w:t>. I will not go out and evaluate one of them to be bad or good from my point of view as I have very good friends in each of the privacy flavors.</w:t>
-      </w:r>
-    </w:p>
-    <w:p>
-      <w:pPr>
-        <w:pStyle w:val="berschrift2"/>
-      </w:pPr>
-      <w:bookmarkStart w:id="11" w:name="_Toc400197703"/>
-      <w:r>
-        <w:t>Cost and security borderline</w:t>
-      </w:r>
-      <w:bookmarkEnd w:id="11"/>
-    </w:p>
-    <w:p>
-      <w:r>
-        <w:t>I don’t know why, but I learned that companies usually do not want to show that they care about security or privacy, and want to keep their</w:t>
-      </w:r>
-      <w:r>
-        <w:t xml:space="preserve"> privacy </w:t>
-      </w:r>
-      <w:proofErr w:type="gramStart"/>
-      <w:r>
-        <w:t>enforcing</w:t>
-      </w:r>
-      <w:r>
-        <w:t xml:space="preserve"> </w:t>
-      </w:r>
-      <w:r>
-        <w:t xml:space="preserve"> projects</w:t>
-      </w:r>
-      <w:proofErr w:type="gramEnd"/>
-      <w:r>
-        <w:t xml:space="preserve"> secret.</w:t>
+        <w:t xml:space="preserve"> projects secret.</w:t>
       </w:r>
       <w:r>
         <w:t xml:space="preserve"> They do not even want the company name on any scientific slide about the “next generation” things we installed.</w:t>
@@ -780,21 +733,8 @@
         <w:t xml:space="preserve">The only thing I can estimate about that is that </w:t>
       </w:r>
       <w:r>
-        <w:t xml:space="preserve">a company’s customer would think: “Hey, they have to improve their privacy </w:t>
-      </w:r>
-      <w:proofErr w:type="spellStart"/>
-      <w:r>
-        <w:t>ruleset</w:t>
-      </w:r>
-      <w:proofErr w:type="spellEnd"/>
-      <w:r>
-        <w:t>, there must be something wrong about it!</w:t>
-      </w:r>
-      <w:proofErr w:type="gramStart"/>
-      <w:r>
-        <w:t>”.</w:t>
-      </w:r>
-      <w:proofErr w:type="gramEnd"/>
+        <w:t>a company’s customer would think: “Hey, they have to improve their privacy ruleset, there must be something wrong about it!”.</w:t>
+      </w:r>
       <w:r>
         <w:t xml:space="preserve"> </w:t>
       </w:r>
@@ -815,13 +755,8 @@
     </w:p>
     <w:p>
       <w:r>
-        <w:t xml:space="preserve">But – therefore – I cannot supply customer’s project documentation and can only start from now on to tell the customers that everything we do could but needn’t lead to a passage in the cookbook. If you have something you could </w:t>
-      </w:r>
-      <w:proofErr w:type="spellStart"/>
-      <w:r>
-        <w:t>pseudonymize</w:t>
-      </w:r>
-      <w:proofErr w:type="spellEnd"/>
+        <w:t>But – therefore – I cannot supply customer’s project documentation and can only start from now on to tell the customers that everything we do could but needn’t lead to a passage in the cookbook. If you have something you could pseudonymize</w:t>
+      </w:r>
       <w:r>
         <w:rPr>
           <w:rStyle w:val="Funotenzeichen"/>
@@ -2352,120 +2287,120 @@
       <w:pPr>
         <w:pStyle w:val="berschrift2"/>
       </w:pPr>
-      <w:bookmarkStart w:id="12" w:name="_Toc400197704"/>
+      <w:bookmarkStart w:id="11" w:name="_Toc400197704"/>
       <w:r>
         <w:t>Main document</w:t>
       </w:r>
+      <w:bookmarkEnd w:id="11"/>
+    </w:p>
+    <w:p>
+      <w:r>
+        <w:t xml:space="preserve">- STARTING - </w:t>
+      </w:r>
+    </w:p>
+    <w:p>
+      <w:pPr>
+        <w:pStyle w:val="berschrift2"/>
+      </w:pPr>
+      <w:bookmarkStart w:id="12" w:name="_Toc400197705"/>
+      <w:r>
+        <w:t>Lifecycles</w:t>
+      </w:r>
       <w:bookmarkEnd w:id="12"/>
     </w:p>
     <w:p>
-      <w:r>
-        <w:t xml:space="preserve">- STARTING - </w:t>
-      </w:r>
-    </w:p>
-    <w:p>
-      <w:pPr>
-        <w:pStyle w:val="berschrift2"/>
-      </w:pPr>
-      <w:bookmarkStart w:id="13" w:name="_Toc400197705"/>
-      <w:r>
-        <w:t>Lifecycles</w:t>
+      <w:pPr>
+        <w:pStyle w:val="berschrift3"/>
+      </w:pPr>
+      <w:bookmarkStart w:id="13" w:name="_Toc400197706"/>
+      <w:r>
+        <w:t>Customer Lifecycle</w:t>
       </w:r>
       <w:bookmarkEnd w:id="13"/>
     </w:p>
     <w:p>
+      <w:r>
+        <w:t xml:space="preserve">If the data of a customer is no longer needed, it can and should be </w:t>
+      </w:r>
+      <w:r>
+        <w:t>deleted</w:t>
+      </w:r>
+      <w:r>
+        <w:t>. If a separate part of customer data is no longer needed, it should be disposed.</w:t>
+      </w:r>
+    </w:p>
+    <w:p>
       <w:pPr>
         <w:pStyle w:val="berschrift3"/>
       </w:pPr>
-      <w:bookmarkStart w:id="14" w:name="_Toc400197706"/>
-      <w:r>
-        <w:t>Customer Lifecycle</w:t>
+      <w:bookmarkStart w:id="14" w:name="_Toc400197707"/>
+      <w:r>
+        <w:t>Business Process Lifecycle</w:t>
       </w:r>
       <w:bookmarkEnd w:id="14"/>
     </w:p>
     <w:p>
       <w:r>
-        <w:t xml:space="preserve">If the data of a customer is no longer needed, it can and should be </w:t>
+        <w:t xml:space="preserve">If a Business Process is finished, the data which was collected </w:t>
+      </w:r>
+      <w:r>
+        <w:t xml:space="preserve">for </w:t>
+      </w:r>
+      <w:r>
+        <w:t>this business process</w:t>
+      </w:r>
+      <w:r>
+        <w:t xml:space="preserve"> only</w:t>
+      </w:r>
+      <w:r>
+        <w:t xml:space="preserve"> should be </w:t>
       </w:r>
       <w:r>
         <w:t>deleted</w:t>
       </w:r>
       <w:r>
-        <w:t>. If a separate part of customer data is no longer needed, it should be disposed.</w:t>
+        <w:t>.</w:t>
+      </w:r>
+      <w:r>
+        <w:t xml:space="preserve"> The speed of this </w:t>
+      </w:r>
+      <w:r>
+        <w:t>removal</w:t>
+      </w:r>
+      <w:r>
+        <w:t xml:space="preserve"> depends mostly on “</w:t>
+      </w:r>
+      <w:r>
+        <w:fldChar w:fldCharType="begin"/>
+      </w:r>
+      <w:r>
+        <w:instrText xml:space="preserve"> REF _Ref400195950 \h </w:instrText>
+      </w:r>
+      <w:r>
+        <w:fldChar w:fldCharType="separate"/>
+      </w:r>
+      <w:r>
+        <w:t>Basic real-world problems making privacy more difficult</w:t>
+      </w:r>
+      <w:r>
+        <w:fldChar w:fldCharType="end"/>
+      </w:r>
+      <w:r>
+        <w:t>”.</w:t>
       </w:r>
     </w:p>
     <w:p>
       <w:pPr>
         <w:pStyle w:val="berschrift3"/>
       </w:pPr>
-      <w:bookmarkStart w:id="15" w:name="_Toc400197707"/>
-      <w:r>
-        <w:t>Business Process Lifecycle</w:t>
+      <w:bookmarkStart w:id="15" w:name="_Toc400197708"/>
+      <w:r>
+        <w:t>Data retention</w:t>
+      </w:r>
+      <w:r>
+        <w:t xml:space="preserve"> in common</w:t>
       </w:r>
       <w:bookmarkEnd w:id="15"/>
-    </w:p>
-    <w:p>
-      <w:r>
-        <w:t xml:space="preserve">If a Business Process is finished, the data which was collected </w:t>
-      </w:r>
-      <w:r>
-        <w:t xml:space="preserve">for </w:t>
-      </w:r>
-      <w:r>
-        <w:t>this business process</w:t>
-      </w:r>
-      <w:r>
-        <w:t xml:space="preserve"> only</w:t>
-      </w:r>
-      <w:r>
-        <w:t xml:space="preserve"> should be </w:t>
-      </w:r>
-      <w:r>
-        <w:t>deleted</w:t>
-      </w:r>
-      <w:r>
-        <w:t>.</w:t>
-      </w:r>
-      <w:r>
-        <w:t xml:space="preserve"> The speed of this </w:t>
-      </w:r>
-      <w:r>
-        <w:t>removal</w:t>
-      </w:r>
-      <w:r>
-        <w:t xml:space="preserve"> depends mostly on “</w:t>
-      </w:r>
-      <w:r>
-        <w:fldChar w:fldCharType="begin"/>
-      </w:r>
-      <w:r>
-        <w:instrText xml:space="preserve"> REF _Ref400195950 \h </w:instrText>
-      </w:r>
-      <w:r>
-        <w:fldChar w:fldCharType="separate"/>
-      </w:r>
-      <w:r>
-        <w:t>Basic real-world problems making privacy more difficult</w:t>
-      </w:r>
-      <w:r>
-        <w:fldChar w:fldCharType="end"/>
-      </w:r>
-      <w:r>
-        <w:t>”.</w:t>
-      </w:r>
-    </w:p>
-    <w:p>
-      <w:pPr>
-        <w:pStyle w:val="berschrift3"/>
-      </w:pPr>
-      <w:bookmarkStart w:id="16" w:name="_Toc400197708"/>
-      <w:r>
-        <w:t>Data retention</w:t>
-      </w:r>
-      <w:r>
-        <w:t xml:space="preserve"> in common</w:t>
-      </w:r>
-      <w:bookmarkEnd w:id="16"/>
     </w:p>
     <w:p>
       <w:r>
@@ -2489,11 +2424,11 @@
       <w:pPr>
         <w:pStyle w:val="berschrift2"/>
       </w:pPr>
-      <w:bookmarkStart w:id="17" w:name="_Toc400197709"/>
+      <w:bookmarkStart w:id="16" w:name="_Toc400197709"/>
       <w:r>
         <w:t>Ideas</w:t>
       </w:r>
-      <w:bookmarkEnd w:id="17"/>
+      <w:bookmarkEnd w:id="16"/>
     </w:p>
     <w:p>
       <w:r>
@@ -2511,11 +2446,11 @@
       <w:pPr>
         <w:pStyle w:val="berschrift2"/>
       </w:pPr>
-      <w:bookmarkStart w:id="18" w:name="_Toc400197710"/>
+      <w:bookmarkStart w:id="17" w:name="_Toc400197710"/>
       <w:r>
         <w:t>Toolsets</w:t>
       </w:r>
-      <w:bookmarkEnd w:id="18"/>
+      <w:bookmarkEnd w:id="17"/>
     </w:p>
     <w:p>
       <w:pPr>
@@ -2567,11 +2502,11 @@
       <w:pPr>
         <w:pStyle w:val="berschrift1"/>
       </w:pPr>
-      <w:bookmarkStart w:id="19" w:name="_Toc400197711"/>
+      <w:bookmarkStart w:id="18" w:name="_Toc400197711"/>
       <w:r>
         <w:t>Literature</w:t>
       </w:r>
-      <w:bookmarkEnd w:id="19"/>
+      <w:bookmarkEnd w:id="18"/>
     </w:p>
     <w:p>
       <w:r>
@@ -2942,11 +2877,9 @@
             <w:tcW w:w="6707" w:type="dxa"/>
           </w:tcPr>
           <w:p>
-            <w:proofErr w:type="spellStart"/>
             <w:r>
               <w:t>JMdA</w:t>
             </w:r>
-            <w:proofErr w:type="spellEnd"/>
           </w:p>
         </w:tc>
       </w:tr>
@@ -2989,10 +2922,26 @@
           </w:tcPr>
           <w:p>
             <w:r>
-              <w:t>Not supplied but requested</w:t>
-            </w:r>
-            <w:r>
-              <w:t xml:space="preserve"> via mail on 04.10.2014</w:t>
+              <w:t xml:space="preserve">The document is available in IEEE Xplore Digital Library at </w:t>
+            </w:r>
+            <w:hyperlink r:id="rId13" w:history="1">
+              <w:r>
+                <w:rPr>
+                  <w:rStyle w:val="Hyperlink"/>
+                </w:rPr>
+                <w:t>http://ieeexplore.ieee.</w:t>
+              </w:r>
+              <w:bookmarkStart w:id="19" w:name="_GoBack"/>
+              <w:bookmarkEnd w:id="19"/>
+              <w:r>
+                <w:rPr>
+                  <w:rStyle w:val="Hyperlink"/>
+                </w:rPr>
+                <w:t>org/xpl/articleDetails.jsp?arnumber=6890523</w:t>
+              </w:r>
+            </w:hyperlink>
+            <w:r>
+              <w:t> </w:t>
             </w:r>
           </w:p>
         </w:tc>
@@ -3012,7 +2961,11 @@
           <w:tcPr>
             <w:tcW w:w="6707" w:type="dxa"/>
           </w:tcPr>
-          <w:p/>
+          <w:p>
+            <w:r>
+              <w:t>Martin, Y.S., Del Álamo, J.M., Yelmo, J.C., Privacy Requirements Engineering: Valuable Lessons from Another Realm, In 1st International Workshop on Evolving Security and Privacy Requirements Engineering - ESPRE2014, pp. 19-24, Karlskrona (Sweden), 25 Aug 2014. doi: 10.1109/ESPRE.2014.6890523</w:t>
+            </w:r>
+          </w:p>
         </w:tc>
       </w:tr>
       <w:tr>
@@ -3140,7 +3093,7 @@
             <w:tcW w:w="6707" w:type="dxa"/>
           </w:tcPr>
           <w:p>
-            <w:hyperlink r:id="rId13" w:history="1">
+            <w:hyperlink r:id="rId14" w:history="1">
               <w:r>
                 <w:rPr>
                   <w:rStyle w:val="Hyperlink"/>
@@ -3200,7 +3153,7 @@
                 <w:szCs w:val="20"/>
               </w:rPr>
             </w:pPr>
-            <w:hyperlink r:id="rId14" w:history="1">
+            <w:hyperlink r:id="rId15" w:history="1">
               <w:r>
                 <w:rPr>
                   <w:rStyle w:val="Hyperlink"/>
@@ -3330,7 +3283,7 @@
             <w:tcW w:w="6707" w:type="dxa"/>
           </w:tcPr>
           <w:p>
-            <w:hyperlink r:id="rId15" w:history="1">
+            <w:hyperlink r:id="rId16" w:history="1">
               <w:r>
                 <w:rPr>
                   <w:rStyle w:val="Hyperlink"/>
@@ -3351,7 +3304,6 @@
           </w:tcPr>
           <w:p>
             <w:r>
-              <w:lastRenderedPageBreak/>
               <w:t>Further Information</w:t>
             </w:r>
           </w:p>
@@ -3415,13 +3367,8 @@
           </w:tcPr>
           <w:p>
             <w:r>
-              <w:t xml:space="preserve">“Salt” spelled: </w:t>
-            </w:r>
-            <w:proofErr w:type="spellStart"/>
-            <w:r>
-              <w:t>NaCl</w:t>
-            </w:r>
-            <w:proofErr w:type="spellEnd"/>
+              <w:t>“Salt” spelled: NaCl</w:t>
+            </w:r>
           </w:p>
         </w:tc>
       </w:tr>
@@ -3441,11 +3388,9 @@
             <w:tcW w:w="6707" w:type="dxa"/>
           </w:tcPr>
           <w:p>
-            <w:proofErr w:type="spellStart"/>
             <w:r>
               <w:t>CvL</w:t>
             </w:r>
-            <w:proofErr w:type="spellEnd"/>
           </w:p>
         </w:tc>
       </w:tr>
@@ -3493,7 +3438,7 @@
             <w:pPr>
               <w:pStyle w:val="NurText"/>
             </w:pPr>
-            <w:hyperlink r:id="rId16" w:history="1">
+            <w:hyperlink r:id="rId17" w:history="1">
               <w:r>
                 <w:rPr>
                   <w:rStyle w:val="Hyperlink"/>
@@ -3524,7 +3469,7 @@
             <w:pPr>
               <w:pStyle w:val="NurText"/>
             </w:pPr>
-            <w:hyperlink r:id="rId17" w:history="1">
+            <w:hyperlink r:id="rId18" w:history="1">
               <w:r>
                 <w:rPr>
                   <w:rStyle w:val="Hyperlink"/>
@@ -3658,7 +3603,7 @@
             <w:tcW w:w="2689" w:type="dxa"/>
           </w:tcPr>
           <w:p>
-            <w:hyperlink r:id="rId18" w:history="1">
+            <w:hyperlink r:id="rId19" w:history="1">
               <w:r>
                 <w:rPr>
                   <w:rStyle w:val="Hyperlink"/>
@@ -3686,13 +3631,8 @@
             <w:r>
               <w:t>“</w:t>
             </w:r>
-            <w:proofErr w:type="spellStart"/>
-            <w:r>
-              <w:t>PReparing</w:t>
-            </w:r>
-            <w:proofErr w:type="spellEnd"/>
-            <w:r>
-              <w:t xml:space="preserve"> Industry to Privacy-by-design by supporting its Application in Research</w:t>
+            <w:r>
+              <w:t>PReparing Industry to Privacy-by-design by supporting its Application in Research</w:t>
             </w:r>
             <w:r>
               <w:t>”</w:t>
@@ -3704,7 +3644,7 @@
             </w:r>
           </w:p>
           <w:p>
-            <w:hyperlink r:id="rId19" w:history="1">
+            <w:hyperlink r:id="rId20" w:history="1">
               <w:r>
                 <w:rPr>
                   <w:rStyle w:val="Hyperlink"/>
@@ -3721,7 +3661,7 @@
             <w:tcW w:w="2689" w:type="dxa"/>
           </w:tcPr>
           <w:p>
-            <w:hyperlink r:id="rId20" w:history="1">
+            <w:hyperlink r:id="rId21" w:history="1">
               <w:r>
                 <w:rPr>
                   <w:rStyle w:val="Hyperlink"/>
@@ -3818,6 +3758,7 @@
                 <w:b/>
                 <w:caps/>
               </w:rPr>
+              <w:lastRenderedPageBreak/>
               <w:t>Name</w:t>
             </w:r>
           </w:p>
@@ -3909,7 +3850,7 @@
             <w:tcW w:w="3381" w:type="dxa"/>
           </w:tcPr>
           <w:p>
-            <w:hyperlink r:id="rId21" w:history="1">
+            <w:hyperlink r:id="rId22" w:history="1">
               <w:r>
                 <w:rPr>
                   <w:rStyle w:val="Hyperlink"/>
@@ -3957,13 +3898,8 @@
               </w:rPr>
             </w:pPr>
             <w:r>
-              <w:t xml:space="preserve">Christophe </w:t>
-            </w:r>
-            <w:proofErr w:type="spellStart"/>
-            <w:r>
-              <w:t>Jouvray</w:t>
-            </w:r>
-            <w:proofErr w:type="spellEnd"/>
+              <w:t>Christophe Jouvray</w:t>
+            </w:r>
           </w:p>
         </w:tc>
         <w:tc>
@@ -3971,7 +3907,7 @@
             <w:tcW w:w="3381" w:type="dxa"/>
           </w:tcPr>
           <w:p>
-            <w:hyperlink r:id="rId22" w:history="1">
+            <w:hyperlink r:id="rId23" w:history="1">
               <w:r>
                 <w:rPr>
                   <w:rStyle w:val="Hyperlink"/>
@@ -3999,15 +3935,7 @@
           </w:tcPr>
           <w:p>
             <w:r>
-              <w:t>[</w:t>
-            </w:r>
-            <w:proofErr w:type="spellStart"/>
-            <w:r>
-              <w:t>CvL</w:t>
-            </w:r>
-            <w:proofErr w:type="spellEnd"/>
-            <w:r>
-              <w:t>]</w:t>
+              <w:t>[CvL]</w:t>
             </w:r>
           </w:p>
         </w:tc>
@@ -4026,7 +3954,7 @@
             <w:tcW w:w="3381" w:type="dxa"/>
           </w:tcPr>
           <w:p>
-            <w:hyperlink r:id="rId23" w:history="1">
+            <w:hyperlink r:id="rId24" w:history="1">
               <w:r>
                 <w:rPr>
                   <w:rStyle w:val="Hyperlink"/>
@@ -4054,7 +3982,6 @@
           </w:tcPr>
           <w:p>
             <w:r>
-              <w:lastRenderedPageBreak/>
               <w:t>[EJ]</w:t>
             </w:r>
           </w:p>
@@ -4077,7 +4004,7 @@
             <w:tcW w:w="3381" w:type="dxa"/>
           </w:tcPr>
           <w:p>
-            <w:hyperlink r:id="rId24" w:history="1">
+            <w:hyperlink r:id="rId25" w:history="1">
               <w:r>
                 <w:rPr>
                   <w:rStyle w:val="Hyperlink"/>
@@ -4125,7 +4052,7 @@
             <w:tcW w:w="3381" w:type="dxa"/>
           </w:tcPr>
           <w:p>
-            <w:hyperlink r:id="rId25" w:history="1">
+            <w:hyperlink r:id="rId26" w:history="1">
               <w:r>
                 <w:rPr>
                   <w:rStyle w:val="Hyperlink"/>
@@ -4153,15 +4080,7 @@
           </w:tcPr>
           <w:p>
             <w:r>
-              <w:t>[</w:t>
-            </w:r>
-            <w:proofErr w:type="spellStart"/>
-            <w:r>
-              <w:t>JMdA</w:t>
-            </w:r>
-            <w:proofErr w:type="spellEnd"/>
-            <w:r>
-              <w:t>]</w:t>
+              <w:t>[JMdA]</w:t>
             </w:r>
           </w:p>
         </w:tc>
@@ -4171,13 +4090,8 @@
           </w:tcPr>
           <w:p>
             <w:r>
-              <w:t xml:space="preserve">José M. del </w:t>
-            </w:r>
-            <w:proofErr w:type="spellStart"/>
-            <w:r>
-              <w:t>Álamo</w:t>
-            </w:r>
-            <w:proofErr w:type="spellEnd"/>
+              <w:t>José M. del Álamo</w:t>
+            </w:r>
           </w:p>
         </w:tc>
         <w:tc>
@@ -4185,7 +4099,7 @@
             <w:tcW w:w="3381" w:type="dxa"/>
           </w:tcPr>
           <w:p>
-            <w:hyperlink r:id="rId26" w:history="1">
+            <w:hyperlink r:id="rId27" w:history="1">
               <w:r>
                 <w:rPr>
                   <w:rStyle w:val="Hyperlink"/>
@@ -4232,7 +4146,7 @@
             <w:tcW w:w="3381" w:type="dxa"/>
           </w:tcPr>
           <w:p>
-            <w:hyperlink r:id="rId27" w:history="1">
+            <w:hyperlink r:id="rId28" w:history="1">
               <w:r>
                 <w:rPr>
                   <w:rStyle w:val="Hyperlink"/>
@@ -4248,15 +4162,7 @@
           </w:tcPr>
           <w:p>
             <w:r>
-              <w:t xml:space="preserve">Cook at the </w:t>
-            </w:r>
-            <w:proofErr w:type="spellStart"/>
-            <w:r>
-              <w:t>the</w:t>
-            </w:r>
-            <w:proofErr w:type="spellEnd"/>
-            <w:r>
-              <w:t xml:space="preserve"> Privacy Cookbook for Business Process</w:t>
+              <w:t>Cook at the the Privacy Cookbook for Business Process</w:t>
             </w:r>
           </w:p>
         </w:tc>
@@ -4290,7 +4196,7 @@
             <w:tcW w:w="3381" w:type="dxa"/>
           </w:tcPr>
           <w:p>
-            <w:hyperlink r:id="rId28" w:history="1">
+            <w:hyperlink r:id="rId29" w:history="1">
               <w:r>
                 <w:rPr>
                   <w:rStyle w:val="Hyperlink"/>
@@ -4328,13 +4234,8 @@
           </w:tcPr>
           <w:p>
             <w:r>
-              <w:t xml:space="preserve">Stephan J. </w:t>
-            </w:r>
-            <w:proofErr w:type="spellStart"/>
-            <w:r>
-              <w:t>Engberg</w:t>
-            </w:r>
-            <w:proofErr w:type="spellEnd"/>
+              <w:t>Stephan J. Engberg</w:t>
+            </w:r>
           </w:p>
         </w:tc>
         <w:tc>
@@ -4342,7 +4243,7 @@
             <w:tcW w:w="3381" w:type="dxa"/>
           </w:tcPr>
           <w:p>
-            <w:hyperlink r:id="rId29" w:history="1">
+            <w:hyperlink r:id="rId30" w:history="1">
               <w:r>
                 <w:rPr>
                   <w:rStyle w:val="Hyperlink"/>
@@ -4474,7 +4375,7 @@
             <w:r>
               <w:t xml:space="preserve">Please refer to: </w:t>
             </w:r>
-            <w:hyperlink r:id="rId30" w:history="1">
+            <w:hyperlink r:id="rId31" w:history="1">
               <w:r>
                 <w:rPr>
                   <w:rStyle w:val="Hyperlink"/>
@@ -4521,7 +4422,7 @@
     <w:p/>
     <w:p/>
     <w:sectPr>
-      <w:footerReference w:type="default" r:id="rId31"/>
+      <w:footerReference w:type="default" r:id="rId32"/>
       <w:pgSz w:w="12240" w:h="15840"/>
       <w:pgMar w:top="1417" w:right="1417" w:bottom="1134" w:left="1417" w:header="708" w:footer="708" w:gutter="0"/>
       <w:cols w:space="708"/>
@@ -4643,15 +4544,7 @@
         <w:t>S</w:t>
       </w:r>
       <w:r>
-        <w:t xml:space="preserve">orry, in Germany we must make a difference between anonymized and </w:t>
-      </w:r>
-      <w:proofErr w:type="spellStart"/>
-      <w:r>
-        <w:t>pseudonymized</w:t>
-      </w:r>
-      <w:proofErr w:type="spellEnd"/>
-      <w:r>
-        <w:t xml:space="preserve"> as to “BDSG” law.</w:t>
+        <w:t>orry, in Germany we must make a difference between anonymized and pseudonymized as to “BDSG” law.</w:t>
       </w:r>
     </w:p>
   </w:footnote>
@@ -6325,7 +6218,7 @@
 </file>
 
 <file path=customXml/itemProps1.xml><?xml version="1.0" encoding="utf-8"?>
-<ds:datastoreItem xmlns:ds="http://schemas.openxmlformats.org/officeDocument/2006/customXml" ds:itemID="{EE7E5E55-E7B6-4369-99D7-3BB05CF8B49B}">
+<ds:datastoreItem xmlns:ds="http://schemas.openxmlformats.org/officeDocument/2006/customXml" ds:itemID="{0C39C3D2-ACCB-42EE-B833-6AAA7FA291B2}">
   <ds:schemaRefs>
     <ds:schemaRef ds:uri="http://schemas.openxmlformats.org/officeDocument/2006/bibliography"/>
   </ds:schemaRefs>

</xml_diff>